<commit_message>
Further updated the bibliography
</commit_message>
<xml_diff>
--- a/Game1/SourceAudio/SquiggleAsteroid Bibliography.docx.docx
+++ b/Game1/SourceAudio/SquiggleAsteroid Bibliography.docx.docx
@@ -32,7 +32,25 @@
           <w:sz w:val="28"/>
           <w:szCs w:val="28"/>
         </w:rPr>
-        <w:t>Explosion Sound Effect/Взрыв MLG:</w:t>
+        <w:t>Explosion Sound Effect/</w:t>
+      </w:r>
+      <w:proofErr w:type="spellStart"/>
+      <w:r>
+        <w:rPr>
+          <w:rFonts w:asciiTheme="majorHAnsi" w:eastAsiaTheme="majorEastAsia" w:hAnsiTheme="majorHAnsi" w:cstheme="majorBidi"/>
+          <w:sz w:val="28"/>
+          <w:szCs w:val="28"/>
+        </w:rPr>
+        <w:t>Взрыв</w:t>
+      </w:r>
+      <w:proofErr w:type="spellEnd"/>
+      <w:r>
+        <w:rPr>
+          <w:rFonts w:asciiTheme="majorHAnsi" w:eastAsiaTheme="majorEastAsia" w:hAnsiTheme="majorHAnsi" w:cstheme="majorBidi"/>
+          <w:sz w:val="28"/>
+          <w:szCs w:val="28"/>
+        </w:rPr>
+        <w:t xml:space="preserve"> MLG:</w:t>
       </w:r>
     </w:p>
     <w:p>
@@ -46,18 +64,19 @@
           <w:sz w:val="28"/>
           <w:szCs w:val="28"/>
         </w:rPr>
-        <w:t>Diman4ik. “Youtube.” &lt;https://www.youtube.com/watch?v=MdO3_r6juRU&gt;. 1</w:t>
-      </w:r>
+        <w:t>Diman4ik. “</w:t>
+      </w:r>
+      <w:proofErr w:type="spellStart"/>
       <w:r>
         <w:rPr>
           <w:rFonts w:asciiTheme="minorHAnsi" w:eastAsiaTheme="minorEastAsia" w:hAnsiTheme="minorHAnsi" w:cstheme="minorBidi"/>
           <w:color w:val="auto"/>
           <w:sz w:val="28"/>
           <w:szCs w:val="28"/>
-          <w:vertAlign w:val="superscript"/>
-        </w:rPr>
-        <w:t>st</w:t>
-      </w:r>
+        </w:rPr>
+        <w:t>Youtube</w:t>
+      </w:r>
+      <w:proofErr w:type="spellEnd"/>
       <w:r>
         <w:rPr>
           <w:rFonts w:asciiTheme="minorHAnsi" w:eastAsiaTheme="minorEastAsia" w:hAnsiTheme="minorHAnsi" w:cstheme="minorBidi"/>
@@ -65,6 +84,25 @@
           <w:sz w:val="28"/>
           <w:szCs w:val="28"/>
         </w:rPr>
+        <w:t>.” &lt;https://www.youtube.com/watch?v=MdO3_r6juRU&gt;. 1</w:t>
+      </w:r>
+      <w:r>
+        <w:rPr>
+          <w:rFonts w:asciiTheme="minorHAnsi" w:eastAsiaTheme="minorEastAsia" w:hAnsiTheme="minorHAnsi" w:cstheme="minorBidi"/>
+          <w:color w:val="auto"/>
+          <w:sz w:val="28"/>
+          <w:szCs w:val="28"/>
+          <w:vertAlign w:val="superscript"/>
+        </w:rPr>
+        <w:t>st</w:t>
+      </w:r>
+      <w:r>
+        <w:rPr>
+          <w:rFonts w:asciiTheme="minorHAnsi" w:eastAsiaTheme="minorEastAsia" w:hAnsiTheme="minorHAnsi" w:cstheme="minorBidi"/>
+          <w:color w:val="auto"/>
+          <w:sz w:val="28"/>
+          <w:szCs w:val="28"/>
+        </w:rPr>
         <w:t xml:space="preserve"> January 2019.     </w:t>
       </w:r>
     </w:p>
@@ -105,13 +143,41 @@
           <w:szCs w:val="28"/>
         </w:rPr>
       </w:pPr>
+      <w:proofErr w:type="spellStart"/>
       <w:r>
         <w:rPr>
           <w:rFonts w:eastAsiaTheme="minorEastAsia"/>
           <w:sz w:val="28"/>
           <w:szCs w:val="28"/>
         </w:rPr>
-        <w:t>SiriusBeatTV. “Youtube.” &lt;</w:t>
+        <w:t>SiriusBeatTV</w:t>
+      </w:r>
+      <w:proofErr w:type="spellEnd"/>
+      <w:r>
+        <w:rPr>
+          <w:rFonts w:eastAsiaTheme="minorEastAsia"/>
+          <w:sz w:val="28"/>
+          <w:szCs w:val="28"/>
+        </w:rPr>
+        <w:t>. “</w:t>
+      </w:r>
+      <w:proofErr w:type="spellStart"/>
+      <w:r>
+        <w:rPr>
+          <w:rFonts w:eastAsiaTheme="minorEastAsia"/>
+          <w:sz w:val="28"/>
+          <w:szCs w:val="28"/>
+        </w:rPr>
+        <w:t>Youtube</w:t>
+      </w:r>
+      <w:proofErr w:type="spellEnd"/>
+      <w:r>
+        <w:rPr>
+          <w:rFonts w:eastAsiaTheme="minorEastAsia"/>
+          <w:sz w:val="28"/>
+          <w:szCs w:val="28"/>
+        </w:rPr>
+        <w:t>.” &lt;</w:t>
       </w:r>
       <w:r>
         <w:rPr>
@@ -171,12 +237,37 @@
       </w:r>
     </w:p>
     <w:p>
-      <w:r>
-        <w:rPr>
-          <w:sz w:val="28"/>
-          <w:szCs w:val="28"/>
-        </w:rPr>
-        <w:t>MlgSoundEffects. “Youtube.” &lt;</w:t>
+      <w:proofErr w:type="spellStart"/>
+      <w:r>
+        <w:rPr>
+          <w:sz w:val="28"/>
+          <w:szCs w:val="28"/>
+        </w:rPr>
+        <w:t>MlgSoundEffects</w:t>
+      </w:r>
+      <w:proofErr w:type="spellEnd"/>
+      <w:r>
+        <w:rPr>
+          <w:sz w:val="28"/>
+          <w:szCs w:val="28"/>
+        </w:rPr>
+        <w:t>. “</w:t>
+      </w:r>
+      <w:proofErr w:type="spellStart"/>
+      <w:r>
+        <w:rPr>
+          <w:sz w:val="28"/>
+          <w:szCs w:val="28"/>
+        </w:rPr>
+        <w:t>Youtube</w:t>
+      </w:r>
+      <w:proofErr w:type="spellEnd"/>
+      <w:r>
+        <w:rPr>
+          <w:sz w:val="28"/>
+          <w:szCs w:val="28"/>
+        </w:rPr>
+        <w:t>.” &lt;</w:t>
       </w:r>
       <w:r>
         <w:rPr>
@@ -205,12 +296,21 @@
       </w:r>
     </w:p>
     <w:p>
-      <w:r>
-        <w:rPr>
-          <w:sz w:val="28"/>
-          <w:szCs w:val="28"/>
-        </w:rPr>
-        <w:t>PlayerDeath sound effect.</w:t>
+      <w:proofErr w:type="spellStart"/>
+      <w:r>
+        <w:rPr>
+          <w:sz w:val="28"/>
+          <w:szCs w:val="28"/>
+        </w:rPr>
+        <w:t>PlayerDeath</w:t>
+      </w:r>
+      <w:proofErr w:type="spellEnd"/>
+      <w:r>
+        <w:rPr>
+          <w:sz w:val="28"/>
+          <w:szCs w:val="28"/>
+        </w:rPr>
+        <w:t xml:space="preserve"> sound effect.</w:t>
       </w:r>
     </w:p>
     <w:p>
@@ -242,12 +342,37 @@
       </w:r>
     </w:p>
     <w:p>
-      <w:r>
-        <w:rPr>
-          <w:sz w:val="28"/>
-          <w:szCs w:val="28"/>
-        </w:rPr>
-        <w:t>Brackeys. “Youtube.” &lt;</w:t>
+      <w:proofErr w:type="spellStart"/>
+      <w:r>
+        <w:rPr>
+          <w:sz w:val="28"/>
+          <w:szCs w:val="28"/>
+        </w:rPr>
+        <w:t>Brackeys</w:t>
+      </w:r>
+      <w:proofErr w:type="spellEnd"/>
+      <w:r>
+        <w:rPr>
+          <w:sz w:val="28"/>
+          <w:szCs w:val="28"/>
+        </w:rPr>
+        <w:t>. “</w:t>
+      </w:r>
+      <w:proofErr w:type="spellStart"/>
+      <w:r>
+        <w:rPr>
+          <w:sz w:val="28"/>
+          <w:szCs w:val="28"/>
+        </w:rPr>
+        <w:t>Youtube</w:t>
+      </w:r>
+      <w:proofErr w:type="spellEnd"/>
+      <w:r>
+        <w:rPr>
+          <w:sz w:val="28"/>
+          <w:szCs w:val="28"/>
+        </w:rPr>
+        <w:t>.” &lt;</w:t>
       </w:r>
       <w:r>
         <w:rPr>
@@ -289,7 +414,25 @@
           <w:sz w:val="28"/>
           <w:szCs w:val="28"/>
         </w:rPr>
-        <w:t>Used for Sound and AudioManager scripts.</w:t>
+        <w:t xml:space="preserve">Used for Sound and </w:t>
+      </w:r>
+      <w:proofErr w:type="spellStart"/>
+      <w:r>
+        <w:rPr>
+          <w:rFonts w:ascii="Calibri" w:eastAsia="Calibri" w:hAnsi="Calibri" w:cs="Calibri"/>
+          <w:sz w:val="28"/>
+          <w:szCs w:val="28"/>
+        </w:rPr>
+        <w:t>AudioManager</w:t>
+      </w:r>
+      <w:proofErr w:type="spellEnd"/>
+      <w:r>
+        <w:rPr>
+          <w:rFonts w:ascii="Calibri" w:eastAsia="Calibri" w:hAnsi="Calibri" w:cs="Calibri"/>
+          <w:sz w:val="28"/>
+          <w:szCs w:val="28"/>
+        </w:rPr>
+        <w:t xml:space="preserve"> scripts.</w:t>
       </w:r>
     </w:p>
     <w:p>
@@ -328,6 +471,7 @@
       </w:r>
     </w:p>
     <w:p>
+      <w:proofErr w:type="spellStart"/>
       <w:r>
         <w:rPr>
           <w:sz w:val="28"/>
@@ -335,12 +479,29 @@
         </w:rPr>
         <w:t>YouContributeGames</w:t>
       </w:r>
-      <w:r>
-        <w:rPr>
-          <w:sz w:val="28"/>
-          <w:szCs w:val="28"/>
-        </w:rPr>
-        <w:t>. “Youtube.”</w:t>
+      <w:proofErr w:type="spellEnd"/>
+      <w:r>
+        <w:rPr>
+          <w:sz w:val="28"/>
+          <w:szCs w:val="28"/>
+        </w:rPr>
+        <w:t>. “</w:t>
+      </w:r>
+      <w:proofErr w:type="spellStart"/>
+      <w:r>
+        <w:rPr>
+          <w:sz w:val="28"/>
+          <w:szCs w:val="28"/>
+        </w:rPr>
+        <w:t>Youtube</w:t>
+      </w:r>
+      <w:proofErr w:type="spellEnd"/>
+      <w:r>
+        <w:rPr>
+          <w:sz w:val="28"/>
+          <w:szCs w:val="28"/>
+        </w:rPr>
+        <w:t>.”</w:t>
       </w:r>
     </w:p>
     <w:p>
@@ -432,7 +593,23 @@
           <w:sz w:val="28"/>
           <w:szCs w:val="28"/>
         </w:rPr>
-        <w:t>. “Youtube.”</w:t>
+        <w:t>. “</w:t>
+      </w:r>
+      <w:proofErr w:type="spellStart"/>
+      <w:r>
+        <w:rPr>
+          <w:sz w:val="28"/>
+          <w:szCs w:val="28"/>
+        </w:rPr>
+        <w:t>Youtube</w:t>
+      </w:r>
+      <w:proofErr w:type="spellEnd"/>
+      <w:r>
+        <w:rPr>
+          <w:sz w:val="28"/>
+          <w:szCs w:val="28"/>
+        </w:rPr>
+        <w:t>.”</w:t>
       </w:r>
     </w:p>
     <w:p>
@@ -515,24 +692,70 @@
           <w:sz w:val="28"/>
           <w:szCs w:val="28"/>
         </w:rPr>
-        <w:t>Double Jumping &amp; Finding The Ground – Unity 2D Platformer Tutorial – Part 2:</w:t>
-      </w:r>
-    </w:p>
-    <w:p>
-      <w:pPr>
-        <w:rPr>
-          <w:rFonts w:ascii="Calibri" w:eastAsia="Calibri" w:hAnsi="Calibri" w:cs="Calibri"/>
-          <w:sz w:val="28"/>
-          <w:szCs w:val="28"/>
-        </w:rPr>
-      </w:pPr>
-      <w:r>
-        <w:rPr>
-          <w:rFonts w:ascii="Calibri" w:eastAsia="Calibri" w:hAnsi="Calibri" w:cs="Calibri"/>
-          <w:sz w:val="28"/>
-          <w:szCs w:val="28"/>
-        </w:rPr>
-        <w:t>Gamesplusjames. “Youtube.”</w:t>
+        <w:t xml:space="preserve">Double Jumping &amp; Finding </w:t>
+      </w:r>
+      <w:proofErr w:type="gramStart"/>
+      <w:r>
+        <w:rPr>
+          <w:rFonts w:ascii="Calibri" w:eastAsia="Calibri" w:hAnsi="Calibri" w:cs="Calibri"/>
+          <w:sz w:val="28"/>
+          <w:szCs w:val="28"/>
+        </w:rPr>
+        <w:t>The</w:t>
+      </w:r>
+      <w:proofErr w:type="gramEnd"/>
+      <w:r>
+        <w:rPr>
+          <w:rFonts w:ascii="Calibri" w:eastAsia="Calibri" w:hAnsi="Calibri" w:cs="Calibri"/>
+          <w:sz w:val="28"/>
+          <w:szCs w:val="28"/>
+        </w:rPr>
+        <w:t xml:space="preserve"> Ground – Unity 2D Platformer Tutorial – Part 2:</w:t>
+      </w:r>
+    </w:p>
+    <w:p>
+      <w:pPr>
+        <w:rPr>
+          <w:rFonts w:ascii="Calibri" w:eastAsia="Calibri" w:hAnsi="Calibri" w:cs="Calibri"/>
+          <w:sz w:val="28"/>
+          <w:szCs w:val="28"/>
+        </w:rPr>
+      </w:pPr>
+      <w:proofErr w:type="spellStart"/>
+      <w:r>
+        <w:rPr>
+          <w:rFonts w:ascii="Calibri" w:eastAsia="Calibri" w:hAnsi="Calibri" w:cs="Calibri"/>
+          <w:sz w:val="28"/>
+          <w:szCs w:val="28"/>
+        </w:rPr>
+        <w:t>Gamesplusjames</w:t>
+      </w:r>
+      <w:proofErr w:type="spellEnd"/>
+      <w:r>
+        <w:rPr>
+          <w:rFonts w:ascii="Calibri" w:eastAsia="Calibri" w:hAnsi="Calibri" w:cs="Calibri"/>
+          <w:sz w:val="28"/>
+          <w:szCs w:val="28"/>
+        </w:rPr>
+        <w:t>. “</w:t>
+      </w:r>
+      <w:proofErr w:type="spellStart"/>
+      <w:r>
+        <w:rPr>
+          <w:rFonts w:ascii="Calibri" w:eastAsia="Calibri" w:hAnsi="Calibri" w:cs="Calibri"/>
+          <w:sz w:val="28"/>
+          <w:szCs w:val="28"/>
+        </w:rPr>
+        <w:t>Youtube</w:t>
+      </w:r>
+      <w:proofErr w:type="spellEnd"/>
+      <w:r>
+        <w:rPr>
+          <w:rFonts w:ascii="Calibri" w:eastAsia="Calibri" w:hAnsi="Calibri" w:cs="Calibri"/>
+          <w:sz w:val="28"/>
+          <w:szCs w:val="28"/>
+        </w:rPr>
+        <w:t>.”</w:t>
       </w:r>
     </w:p>
     <w:p>
@@ -605,40 +828,70 @@
           <w:sz w:val="28"/>
           <w:szCs w:val="28"/>
         </w:rPr>
-        <w:t xml:space="preserve">Double Jumping &amp; Finding The Ground – Unity 2D Platformer Tutorial – Part </w:t>
-      </w:r>
-      <w:r>
-        <w:rPr>
-          <w:rFonts w:ascii="Calibri" w:eastAsia="Calibri" w:hAnsi="Calibri" w:cs="Calibri"/>
-          <w:sz w:val="28"/>
-          <w:szCs w:val="28"/>
-        </w:rPr>
-        <w:t>3</w:t>
-      </w:r>
-      <w:r>
-        <w:rPr>
-          <w:rFonts w:ascii="Calibri" w:eastAsia="Calibri" w:hAnsi="Calibri" w:cs="Calibri"/>
-          <w:sz w:val="28"/>
-          <w:szCs w:val="28"/>
-        </w:rPr>
-        <w:t>:</w:t>
-      </w:r>
-    </w:p>
-    <w:p>
-      <w:pPr>
-        <w:rPr>
-          <w:rFonts w:ascii="Calibri" w:eastAsia="Calibri" w:hAnsi="Calibri" w:cs="Calibri"/>
-          <w:sz w:val="28"/>
-          <w:szCs w:val="28"/>
-        </w:rPr>
-      </w:pPr>
-      <w:r>
-        <w:rPr>
-          <w:rFonts w:ascii="Calibri" w:eastAsia="Calibri" w:hAnsi="Calibri" w:cs="Calibri"/>
-          <w:sz w:val="28"/>
-          <w:szCs w:val="28"/>
-        </w:rPr>
-        <w:t>Gamesplusjames. “Youtube.”</w:t>
+        <w:t xml:space="preserve">Double Jumping &amp; Finding </w:t>
+      </w:r>
+      <w:proofErr w:type="gramStart"/>
+      <w:r>
+        <w:rPr>
+          <w:rFonts w:ascii="Calibri" w:eastAsia="Calibri" w:hAnsi="Calibri" w:cs="Calibri"/>
+          <w:sz w:val="28"/>
+          <w:szCs w:val="28"/>
+        </w:rPr>
+        <w:t>The</w:t>
+      </w:r>
+      <w:proofErr w:type="gramEnd"/>
+      <w:r>
+        <w:rPr>
+          <w:rFonts w:ascii="Calibri" w:eastAsia="Calibri" w:hAnsi="Calibri" w:cs="Calibri"/>
+          <w:sz w:val="28"/>
+          <w:szCs w:val="28"/>
+        </w:rPr>
+        <w:t xml:space="preserve"> Ground – Unity 2D Platformer Tutorial – Part 3:</w:t>
+      </w:r>
+    </w:p>
+    <w:p>
+      <w:pPr>
+        <w:rPr>
+          <w:rFonts w:ascii="Calibri" w:eastAsia="Calibri" w:hAnsi="Calibri" w:cs="Calibri"/>
+          <w:sz w:val="28"/>
+          <w:szCs w:val="28"/>
+        </w:rPr>
+      </w:pPr>
+      <w:proofErr w:type="spellStart"/>
+      <w:r>
+        <w:rPr>
+          <w:rFonts w:ascii="Calibri" w:eastAsia="Calibri" w:hAnsi="Calibri" w:cs="Calibri"/>
+          <w:sz w:val="28"/>
+          <w:szCs w:val="28"/>
+        </w:rPr>
+        <w:t>Gamesplusjames</w:t>
+      </w:r>
+      <w:proofErr w:type="spellEnd"/>
+      <w:r>
+        <w:rPr>
+          <w:rFonts w:ascii="Calibri" w:eastAsia="Calibri" w:hAnsi="Calibri" w:cs="Calibri"/>
+          <w:sz w:val="28"/>
+          <w:szCs w:val="28"/>
+        </w:rPr>
+        <w:t>. “</w:t>
+      </w:r>
+      <w:proofErr w:type="spellStart"/>
+      <w:r>
+        <w:rPr>
+          <w:rFonts w:ascii="Calibri" w:eastAsia="Calibri" w:hAnsi="Calibri" w:cs="Calibri"/>
+          <w:sz w:val="28"/>
+          <w:szCs w:val="28"/>
+        </w:rPr>
+        <w:t>Youtube</w:t>
+      </w:r>
+      <w:proofErr w:type="spellEnd"/>
+      <w:r>
+        <w:rPr>
+          <w:rFonts w:ascii="Calibri" w:eastAsia="Calibri" w:hAnsi="Calibri" w:cs="Calibri"/>
+          <w:sz w:val="28"/>
+          <w:szCs w:val="28"/>
+        </w:rPr>
+        <w:t>.”</w:t>
       </w:r>
     </w:p>
     <w:p>
@@ -666,15 +919,7 @@
             <w:sz w:val="28"/>
             <w:szCs w:val="28"/>
           </w:rPr>
-          <w:t>https://www.youtube.com/watch?v=ndYd4S7UkAU</w:t>
-        </w:r>
-        <w:r>
-          <w:rPr>
-            <w:rStyle w:val="Hyperlink"/>
-            <w:sz w:val="28"/>
-            <w:szCs w:val="28"/>
-          </w:rPr>
-          <w:t>&gt;.25/07/2019</w:t>
+          <w:t>https://www.youtube.com/watch?v=ndYd4S7UkAU&gt;.25/07/2019</w:t>
         </w:r>
       </w:hyperlink>
     </w:p>
@@ -723,12 +968,37 @@
           <w:szCs w:val="28"/>
         </w:rPr>
       </w:pPr>
-      <w:r>
-        <w:rPr>
-          <w:sz w:val="28"/>
-          <w:szCs w:val="28"/>
-        </w:rPr>
-        <w:t>Brackeys. “Youtube.”</w:t>
+      <w:proofErr w:type="spellStart"/>
+      <w:r>
+        <w:rPr>
+          <w:sz w:val="28"/>
+          <w:szCs w:val="28"/>
+        </w:rPr>
+        <w:t>Brackeys</w:t>
+      </w:r>
+      <w:proofErr w:type="spellEnd"/>
+      <w:r>
+        <w:rPr>
+          <w:sz w:val="28"/>
+          <w:szCs w:val="28"/>
+        </w:rPr>
+        <w:t>. “</w:t>
+      </w:r>
+      <w:proofErr w:type="spellStart"/>
+      <w:r>
+        <w:rPr>
+          <w:sz w:val="28"/>
+          <w:szCs w:val="28"/>
+        </w:rPr>
+        <w:t>Youtube</w:t>
+      </w:r>
+      <w:proofErr w:type="spellEnd"/>
+      <w:r>
+        <w:rPr>
+          <w:sz w:val="28"/>
+          <w:szCs w:val="28"/>
+        </w:rPr>
+        <w:t>.”</w:t>
       </w:r>
     </w:p>
     <w:p>
@@ -793,12 +1063,37 @@
           <w:szCs w:val="28"/>
         </w:rPr>
       </w:pPr>
-      <w:r>
-        <w:rPr>
-          <w:sz w:val="28"/>
-          <w:szCs w:val="28"/>
-        </w:rPr>
-        <w:t>Tothetapp Studio. “Youtube.”</w:t>
+      <w:proofErr w:type="spellStart"/>
+      <w:r>
+        <w:rPr>
+          <w:sz w:val="28"/>
+          <w:szCs w:val="28"/>
+        </w:rPr>
+        <w:t>Tothetapp</w:t>
+      </w:r>
+      <w:proofErr w:type="spellEnd"/>
+      <w:r>
+        <w:rPr>
+          <w:sz w:val="28"/>
+          <w:szCs w:val="28"/>
+        </w:rPr>
+        <w:t xml:space="preserve"> Studio. “</w:t>
+      </w:r>
+      <w:proofErr w:type="spellStart"/>
+      <w:r>
+        <w:rPr>
+          <w:sz w:val="28"/>
+          <w:szCs w:val="28"/>
+        </w:rPr>
+        <w:t>Youtube</w:t>
+      </w:r>
+      <w:proofErr w:type="spellEnd"/>
+      <w:r>
+        <w:rPr>
+          <w:sz w:val="28"/>
+          <w:szCs w:val="28"/>
+        </w:rPr>
+        <w:t>.”</w:t>
       </w:r>
     </w:p>
     <w:p>
@@ -847,8 +1142,6 @@
         </w:rPr>
         <w:t>Used in the creation of the button to cause the door on level 2 to disappear</w:t>
       </w:r>
-      <w:bookmarkStart w:id="0" w:name="_GoBack"/>
-      <w:bookmarkEnd w:id="0"/>
     </w:p>
     <w:p>
       <w:pPr>
@@ -932,7 +1225,25 @@
           <w:sz w:val="28"/>
           <w:szCs w:val="28"/>
         </w:rPr>
-        <w:t>Some Guidance from Fred Wright and Ash when making some elements (Mainly scene transitions and such, cant remember what else since it was 7 months ago</w:t>
+        <w:t xml:space="preserve">Some Guidance from Fred Wright and Ash when making some elements (Mainly scene transitions and such, </w:t>
+      </w:r>
+      <w:proofErr w:type="spellStart"/>
+      <w:proofErr w:type="gramStart"/>
+      <w:r>
+        <w:rPr>
+          <w:sz w:val="28"/>
+          <w:szCs w:val="28"/>
+        </w:rPr>
+        <w:t>cant</w:t>
+      </w:r>
+      <w:proofErr w:type="spellEnd"/>
+      <w:proofErr w:type="gramEnd"/>
+      <w:r>
+        <w:rPr>
+          <w:sz w:val="28"/>
+          <w:szCs w:val="28"/>
+        </w:rPr>
+        <w:t xml:space="preserve"> remember what else since it was 7 months ago</w:t>
       </w:r>
       <w:r>
         <w:rPr>
@@ -959,6 +1270,87 @@
           <w:szCs w:val="28"/>
         </w:rPr>
       </w:pPr>
+      <w:r>
+        <w:rPr>
+          <w:rFonts w:ascii="Calibri" w:eastAsia="Calibri" w:hAnsi="Calibri" w:cs="Calibri"/>
+          <w:sz w:val="28"/>
+          <w:szCs w:val="28"/>
+        </w:rPr>
+        <w:t>All sprites and menus were made by me</w:t>
+      </w:r>
+    </w:p>
+    <w:p>
+      <w:pPr>
+        <w:rPr>
+          <w:rFonts w:ascii="Calibri" w:eastAsia="Calibri" w:hAnsi="Calibri" w:cs="Calibri"/>
+          <w:sz w:val="28"/>
+          <w:szCs w:val="28"/>
+        </w:rPr>
+      </w:pPr>
+      <w:r>
+        <w:rPr>
+          <w:rFonts w:ascii="Calibri" w:eastAsia="Calibri" w:hAnsi="Calibri" w:cs="Calibri"/>
+          <w:sz w:val="28"/>
+          <w:szCs w:val="28"/>
+        </w:rPr>
+        <w:t xml:space="preserve">My Scripts include: Elevator, </w:t>
+      </w:r>
+      <w:proofErr w:type="spellStart"/>
+      <w:r>
+        <w:rPr>
+          <w:rFonts w:ascii="Calibri" w:eastAsia="Calibri" w:hAnsi="Calibri" w:cs="Calibri"/>
+          <w:sz w:val="28"/>
+          <w:szCs w:val="28"/>
+        </w:rPr>
+        <w:t>ElevatorHorizontal</w:t>
+      </w:r>
+      <w:proofErr w:type="spellEnd"/>
+      <w:r>
+        <w:rPr>
+          <w:rFonts w:ascii="Calibri" w:eastAsia="Calibri" w:hAnsi="Calibri" w:cs="Calibri"/>
+          <w:sz w:val="28"/>
+          <w:szCs w:val="28"/>
+        </w:rPr>
+        <w:t xml:space="preserve">, </w:t>
+      </w:r>
+      <w:proofErr w:type="spellStart"/>
+      <w:r>
+        <w:rPr>
+          <w:rFonts w:ascii="Calibri" w:eastAsia="Calibri" w:hAnsi="Calibri" w:cs="Calibri"/>
+          <w:sz w:val="28"/>
+          <w:szCs w:val="28"/>
+        </w:rPr>
+        <w:t>LaserScript</w:t>
+      </w:r>
+      <w:proofErr w:type="spellEnd"/>
+      <w:r>
+        <w:rPr>
+          <w:rFonts w:ascii="Calibri" w:eastAsia="Calibri" w:hAnsi="Calibri" w:cs="Calibri"/>
+          <w:sz w:val="28"/>
+          <w:szCs w:val="28"/>
+        </w:rPr>
+        <w:t xml:space="preserve">, </w:t>
+      </w:r>
+      <w:proofErr w:type="spellStart"/>
+      <w:r>
+        <w:rPr>
+          <w:rFonts w:ascii="Calibri" w:eastAsia="Calibri" w:hAnsi="Calibri" w:cs="Calibri"/>
+          <w:sz w:val="28"/>
+          <w:szCs w:val="28"/>
+        </w:rPr>
+        <w:t>PlayerMovement</w:t>
+      </w:r>
+      <w:proofErr w:type="spellEnd"/>
+      <w:r>
+        <w:rPr>
+          <w:rFonts w:ascii="Calibri" w:eastAsia="Calibri" w:hAnsi="Calibri" w:cs="Calibri"/>
+          <w:sz w:val="28"/>
+          <w:szCs w:val="28"/>
+        </w:rPr>
+        <w:t xml:space="preserve"> as well as all UI scripts.</w:t>
+      </w:r>
+      <w:bookmarkStart w:id="0" w:name="_GoBack"/>
+      <w:bookmarkEnd w:id="0"/>
     </w:p>
     <w:p/>
     <w:p>
@@ -1104,6 +1496,7 @@
     <w:lsdException w:name="HTML Sample" w:semiHidden="1" w:unhideWhenUsed="1"/>
     <w:lsdException w:name="HTML Typewriter" w:semiHidden="1" w:unhideWhenUsed="1"/>
     <w:lsdException w:name="HTML Variable" w:semiHidden="1" w:unhideWhenUsed="1"/>
+    <w:lsdException w:name="Normal Table" w:semiHidden="1" w:unhideWhenUsed="1"/>
     <w:lsdException w:name="annotation subject" w:semiHidden="1" w:unhideWhenUsed="1"/>
     <w:lsdException w:name="No List" w:semiHidden="1" w:unhideWhenUsed="1"/>
     <w:lsdException w:name="Outline List 1" w:semiHidden="1" w:unhideWhenUsed="1"/>
@@ -1146,8 +1539,11 @@
     <w:lsdException w:name="Table Contemporary" w:semiHidden="1" w:unhideWhenUsed="1"/>
     <w:lsdException w:name="Table Elegant" w:semiHidden="1" w:unhideWhenUsed="1"/>
     <w:lsdException w:name="Table Professional" w:semiHidden="1" w:unhideWhenUsed="1"/>
+    <w:lsdException w:name="Table Subtle 1" w:semiHidden="1" w:unhideWhenUsed="1"/>
     <w:lsdException w:name="Table Subtle 2" w:semiHidden="1" w:unhideWhenUsed="1"/>
     <w:lsdException w:name="Table Web 1" w:semiHidden="1" w:unhideWhenUsed="1"/>
+    <w:lsdException w:name="Table Web 2" w:semiHidden="1" w:unhideWhenUsed="1"/>
+    <w:lsdException w:name="Table Web 3" w:semiHidden="1" w:unhideWhenUsed="1"/>
     <w:lsdException w:name="Balloon Text" w:semiHidden="1" w:unhideWhenUsed="1"/>
     <w:lsdException w:name="Table Grid" w:uiPriority="39"/>
     <w:lsdException w:name="Table Theme" w:semiHidden="1" w:unhideWhenUsed="1"/>

</xml_diff>